<commit_message>
fix bai tap ss03
</commit_message>
<xml_diff>
--- a/ss03_pseudo_code_flowchart/exercise/gia tri lon nhat trong 1 day so.docx
+++ b/ss03_pseudo_code_flowchart/exercise/gia tri lon nhat trong 1 day so.docx
@@ -57,16 +57,58 @@
       <w:pPr>
         <w:rPr>
           <w:rFonts w:ascii="Times New Roman" w:hAnsi="Times New Roman" w:cs="Times New Roman"/>
-          <w:lang w:val="vi-VN"/>
-        </w:rPr>
-      </w:pPr>
-      <w:r>
-        <w:rPr>
-          <w:rFonts w:ascii="Times New Roman" w:hAnsi="Times New Roman" w:cs="Times New Roman"/>
-          <w:lang w:val="vi-VN"/>
-        </w:rPr>
-        <w:tab/>
-        <w:t>i=1</w:t>
+        </w:rPr>
+      </w:pPr>
+      <w:r>
+        <w:rPr>
+          <w:rFonts w:ascii="Times New Roman" w:hAnsi="Times New Roman" w:cs="Times New Roman"/>
+          <w:lang w:val="vi-VN"/>
+        </w:rPr>
+        <w:tab/>
+      </w:r>
+      <w:r>
+        <w:rPr>
+          <w:rFonts w:ascii="Times New Roman" w:hAnsi="Times New Roman" w:cs="Times New Roman"/>
+        </w:rPr>
+        <w:t>INPUT a1,a2,a3,…,an</w:t>
+      </w:r>
+    </w:p>
+    <w:p>
+      <w:pPr>
+        <w:rPr>
+          <w:rFonts w:ascii="Times New Roman" w:hAnsi="Times New Roman" w:cs="Times New Roman"/>
+          <w:lang w:val="vi-VN"/>
+        </w:rPr>
+      </w:pPr>
+      <w:r>
+        <w:rPr>
+          <w:rFonts w:ascii="Times New Roman" w:hAnsi="Times New Roman" w:cs="Times New Roman"/>
+          <w:lang w:val="vi-VN"/>
+        </w:rPr>
+        <w:tab/>
+      </w:r>
+      <w:r>
+        <w:rPr>
+          <w:rFonts w:ascii="Times New Roman" w:hAnsi="Times New Roman" w:cs="Times New Roman"/>
+          <w:lang w:val="vi-VN"/>
+        </w:rPr>
+        <w:t>i=2</w:t>
+      </w:r>
+    </w:p>
+    <w:p>
+      <w:pPr>
+        <w:ind w:firstLine="720"/>
+        <w:rPr>
+          <w:rFonts w:ascii="Times New Roman" w:hAnsi="Times New Roman" w:cs="Times New Roman"/>
+          <w:lang w:val="vi-VN"/>
+        </w:rPr>
+      </w:pPr>
+      <w:r>
+        <w:rPr>
+          <w:rFonts w:ascii="Times New Roman" w:hAnsi="Times New Roman" w:cs="Times New Roman"/>
+          <w:lang w:val="vi-VN"/>
+        </w:rPr>
+        <w:t>Max=a1</w:t>
       </w:r>
     </w:p>
     <w:p>
@@ -89,23 +131,113 @@
       <w:pPr>
         <w:rPr>
           <w:rFonts w:ascii="Times New Roman" w:hAnsi="Times New Roman" w:cs="Times New Roman"/>
-          <w:lang w:val="vi-VN"/>
-        </w:rPr>
-      </w:pPr>
-      <w:r>
-        <w:rPr>
-          <w:rFonts w:ascii="Times New Roman" w:hAnsi="Times New Roman" w:cs="Times New Roman"/>
-          <w:lang w:val="vi-VN"/>
-        </w:rPr>
-        <w:tab/>
-      </w:r>
-      <w:r>
-        <w:rPr>
-          <w:rFonts w:ascii="Times New Roman" w:hAnsi="Times New Roman" w:cs="Times New Roman"/>
-          <w:lang w:val="vi-VN"/>
-        </w:rPr>
-        <w:tab/>
-        <w:t>INPUT a[i]</w:t>
+        </w:rPr>
+      </w:pPr>
+      <w:r>
+        <w:rPr>
+          <w:rFonts w:ascii="Times New Roman" w:hAnsi="Times New Roman" w:cs="Times New Roman"/>
+          <w:lang w:val="vi-VN"/>
+        </w:rPr>
+        <w:tab/>
+      </w:r>
+      <w:r>
+        <w:rPr>
+          <w:rFonts w:ascii="Times New Roman" w:hAnsi="Times New Roman" w:cs="Times New Roman"/>
+        </w:rPr>
+        <w:t>DO</w:t>
+      </w:r>
+    </w:p>
+    <w:p>
+      <w:pPr>
+        <w:rPr>
+          <w:rFonts w:ascii="Times New Roman" w:hAnsi="Times New Roman" w:cs="Times New Roman"/>
+          <w:lang w:val="vi-VN"/>
+        </w:rPr>
+      </w:pPr>
+      <w:r>
+        <w:rPr>
+          <w:rFonts w:ascii="Times New Roman" w:hAnsi="Times New Roman" w:cs="Times New Roman"/>
+          <w:lang w:val="vi-VN"/>
+        </w:rPr>
+        <w:tab/>
+      </w:r>
+      <w:r>
+        <w:rPr>
+          <w:rFonts w:ascii="Times New Roman" w:hAnsi="Times New Roman" w:cs="Times New Roman"/>
+          <w:lang w:val="vi-VN"/>
+        </w:rPr>
+        <w:tab/>
+        <w:t>I</w:t>
+      </w:r>
+      <w:r>
+        <w:rPr>
+          <w:rFonts w:ascii="Times New Roman" w:hAnsi="Times New Roman" w:cs="Times New Roman"/>
+        </w:rPr>
+        <w:t>F</w:t>
+      </w:r>
+      <w:r>
+        <w:rPr>
+          <w:rFonts w:ascii="Times New Roman" w:hAnsi="Times New Roman" w:cs="Times New Roman"/>
+          <w:lang w:val="vi-VN"/>
+        </w:rPr>
+        <w:t xml:space="preserve"> Max&lt;a[i]</w:t>
+      </w:r>
+    </w:p>
+    <w:p>
+      <w:pPr>
+        <w:rPr>
+          <w:rFonts w:ascii="Times New Roman" w:hAnsi="Times New Roman" w:cs="Times New Roman"/>
+          <w:lang w:val="vi-VN"/>
+        </w:rPr>
+      </w:pPr>
+      <w:r>
+        <w:rPr>
+          <w:rFonts w:ascii="Times New Roman" w:hAnsi="Times New Roman" w:cs="Times New Roman"/>
+          <w:lang w:val="vi-VN"/>
+        </w:rPr>
+        <w:tab/>
+      </w:r>
+      <w:r>
+        <w:rPr>
+          <w:rFonts w:ascii="Times New Roman" w:hAnsi="Times New Roman" w:cs="Times New Roman"/>
+          <w:lang w:val="vi-VN"/>
+        </w:rPr>
+        <w:tab/>
+      </w:r>
+      <w:r>
+        <w:rPr>
+          <w:rFonts w:ascii="Times New Roman" w:hAnsi="Times New Roman" w:cs="Times New Roman"/>
+          <w:lang w:val="vi-VN"/>
+        </w:rPr>
+        <w:tab/>
+        <w:t>Max=a[i]</w:t>
+      </w:r>
+    </w:p>
+    <w:p>
+      <w:pPr>
+        <w:rPr>
+          <w:rFonts w:ascii="Times New Roman" w:hAnsi="Times New Roman" w:cs="Times New Roman"/>
+        </w:rPr>
+      </w:pPr>
+      <w:r>
+        <w:rPr>
+          <w:rFonts w:ascii="Times New Roman" w:hAnsi="Times New Roman" w:cs="Times New Roman"/>
+          <w:lang w:val="vi-VN"/>
+        </w:rPr>
+        <w:tab/>
+      </w:r>
+      <w:r>
+        <w:rPr>
+          <w:rFonts w:ascii="Times New Roman" w:hAnsi="Times New Roman" w:cs="Times New Roman"/>
+          <w:lang w:val="vi-VN"/>
+        </w:rPr>
+        <w:tab/>
+      </w:r>
+      <w:r>
+        <w:rPr>
+          <w:rFonts w:ascii="Times New Roman" w:hAnsi="Times New Roman" w:cs="Times New Roman"/>
+        </w:rPr>
+        <w:t>END IF</w:t>
       </w:r>
     </w:p>
     <w:p>
@@ -135,146 +267,36 @@
       <w:pPr>
         <w:rPr>
           <w:rFonts w:ascii="Times New Roman" w:hAnsi="Times New Roman" w:cs="Times New Roman"/>
-          <w:lang w:val="vi-VN"/>
-        </w:rPr>
-      </w:pPr>
-      <w:r>
-        <w:rPr>
-          <w:rFonts w:ascii="Times New Roman" w:hAnsi="Times New Roman" w:cs="Times New Roman"/>
-          <w:lang w:val="vi-VN"/>
-        </w:rPr>
-        <w:tab/>
-      </w:r>
-      <w:r>
-        <w:rPr>
-          <w:rFonts w:ascii="Times New Roman" w:hAnsi="Times New Roman" w:cs="Times New Roman"/>
-          <w:lang w:val="vi-VN"/>
-        </w:rPr>
-        <w:t>i=2</w:t>
-      </w:r>
-    </w:p>
-    <w:p>
-      <w:pPr>
-        <w:ind w:firstLine="720"/>
-        <w:rPr>
-          <w:rFonts w:ascii="Times New Roman" w:hAnsi="Times New Roman" w:cs="Times New Roman"/>
-          <w:lang w:val="vi-VN"/>
-        </w:rPr>
-      </w:pPr>
-      <w:r>
-        <w:rPr>
-          <w:rFonts w:ascii="Times New Roman" w:hAnsi="Times New Roman" w:cs="Times New Roman"/>
-          <w:lang w:val="vi-VN"/>
-        </w:rPr>
-        <w:t>Max=a1</w:t>
-      </w:r>
-    </w:p>
-    <w:p>
-      <w:pPr>
-        <w:rPr>
-          <w:rFonts w:ascii="Times New Roman" w:hAnsi="Times New Roman" w:cs="Times New Roman"/>
-          <w:lang w:val="vi-VN"/>
-        </w:rPr>
-      </w:pPr>
-      <w:r>
-        <w:rPr>
-          <w:rFonts w:ascii="Times New Roman" w:hAnsi="Times New Roman" w:cs="Times New Roman"/>
-          <w:lang w:val="vi-VN"/>
-        </w:rPr>
-        <w:tab/>
-        <w:t>WHILE (i&lt;=n)</w:t>
-      </w:r>
-    </w:p>
-    <w:p>
-      <w:pPr>
-        <w:rPr>
-          <w:rFonts w:ascii="Times New Roman" w:hAnsi="Times New Roman" w:cs="Times New Roman"/>
-          <w:lang w:val="vi-VN"/>
-        </w:rPr>
-      </w:pPr>
-      <w:r>
-        <w:rPr>
-          <w:rFonts w:ascii="Times New Roman" w:hAnsi="Times New Roman" w:cs="Times New Roman"/>
-          <w:lang w:val="vi-VN"/>
-        </w:rPr>
-        <w:tab/>
-      </w:r>
-      <w:r>
-        <w:rPr>
-          <w:rFonts w:ascii="Times New Roman" w:hAnsi="Times New Roman" w:cs="Times New Roman"/>
-          <w:lang w:val="vi-VN"/>
-        </w:rPr>
-        <w:tab/>
-        <w:t>If Max&lt;a[i]</w:t>
-      </w:r>
-    </w:p>
-    <w:p>
-      <w:pPr>
-        <w:rPr>
-          <w:rFonts w:ascii="Times New Roman" w:hAnsi="Times New Roman" w:cs="Times New Roman"/>
-          <w:lang w:val="vi-VN"/>
-        </w:rPr>
-      </w:pPr>
-      <w:r>
-        <w:rPr>
-          <w:rFonts w:ascii="Times New Roman" w:hAnsi="Times New Roman" w:cs="Times New Roman"/>
-          <w:lang w:val="vi-VN"/>
-        </w:rPr>
-        <w:tab/>
-      </w:r>
-      <w:r>
-        <w:rPr>
-          <w:rFonts w:ascii="Times New Roman" w:hAnsi="Times New Roman" w:cs="Times New Roman"/>
-          <w:lang w:val="vi-VN"/>
-        </w:rPr>
-        <w:tab/>
-      </w:r>
-      <w:r>
-        <w:rPr>
-          <w:rFonts w:ascii="Times New Roman" w:hAnsi="Times New Roman" w:cs="Times New Roman"/>
-          <w:lang w:val="vi-VN"/>
-        </w:rPr>
-        <w:tab/>
-        <w:t>Max=a[i]</w:t>
-      </w:r>
-    </w:p>
-    <w:p>
-      <w:pPr>
-        <w:rPr>
-          <w:rFonts w:ascii="Times New Roman" w:hAnsi="Times New Roman" w:cs="Times New Roman"/>
-          <w:lang w:val="vi-VN"/>
-        </w:rPr>
-      </w:pPr>
-      <w:r>
-        <w:rPr>
-          <w:rFonts w:ascii="Times New Roman" w:hAnsi="Times New Roman" w:cs="Times New Roman"/>
-          <w:lang w:val="vi-VN"/>
-        </w:rPr>
-        <w:tab/>
-      </w:r>
-      <w:r>
-        <w:rPr>
-          <w:rFonts w:ascii="Times New Roman" w:hAnsi="Times New Roman" w:cs="Times New Roman"/>
-          <w:lang w:val="vi-VN"/>
-        </w:rPr>
-        <w:tab/>
-        <w:t>i=i+1</w:t>
-      </w:r>
-    </w:p>
-    <w:p>
-      <w:pPr>
-        <w:rPr>
-          <w:rFonts w:ascii="Times New Roman" w:hAnsi="Times New Roman" w:cs="Times New Roman"/>
-          <w:lang w:val="vi-VN"/>
-        </w:rPr>
-      </w:pPr>
-      <w:r>
-        <w:rPr>
-          <w:rFonts w:ascii="Times New Roman" w:hAnsi="Times New Roman" w:cs="Times New Roman"/>
-          <w:lang w:val="vi-VN"/>
-        </w:rPr>
-        <w:tab/>
-        <w:t xml:space="preserve">Display Số lớn nhất là </w:t>
+        </w:rPr>
+      </w:pPr>
+      <w:r>
+        <w:rPr>
+          <w:rFonts w:ascii="Times New Roman" w:hAnsi="Times New Roman" w:cs="Times New Roman"/>
+          <w:lang w:val="vi-VN"/>
+        </w:rPr>
+        <w:tab/>
+      </w:r>
+      <w:r>
+        <w:rPr>
+          <w:rFonts w:ascii="Times New Roman" w:hAnsi="Times New Roman" w:cs="Times New Roman"/>
+        </w:rPr>
+        <w:t>END DO</w:t>
+      </w:r>
+    </w:p>
+    <w:p>
+      <w:pPr>
+        <w:rPr>
+          <w:rFonts w:ascii="Times New Roman" w:hAnsi="Times New Roman" w:cs="Times New Roman"/>
+          <w:lang w:val="vi-VN"/>
+        </w:rPr>
+      </w:pPr>
+      <w:r>
+        <w:rPr>
+          <w:rFonts w:ascii="Times New Roman" w:hAnsi="Times New Roman" w:cs="Times New Roman"/>
+          <w:lang w:val="vi-VN"/>
+        </w:rPr>
+        <w:tab/>
+        <w:t xml:space="preserve">Display </w:t>
       </w:r>
       <w:r>
         <w:rPr>
@@ -310,14 +332,13 @@
       <w:r>
         <w:rPr>
           <w:rFonts w:ascii="Times New Roman" w:hAnsi="Times New Roman" w:cs="Times New Roman"/>
-          <w:noProof/>
           <w:lang w:val="vi-VN"/>
         </w:rPr>
         <w:drawing>
-          <wp:inline distT="0" distB="0" distL="0" distR="0" wp14:anchorId="19F5F0DD" wp14:editId="1525CA34">
-            <wp:extent cx="5760720" cy="5074920"/>
-            <wp:effectExtent l="0" t="0" r="0" b="0"/>
-            <wp:docPr id="610320382" name="Picture 1" descr="A diagram of a flowchart&#10;&#10;Description automatically generated with low confidence"/>
+          <wp:inline distT="0" distB="0" distL="0" distR="0" wp14:anchorId="159770ED" wp14:editId="2CD95269">
+            <wp:extent cx="2301240" cy="4498665"/>
+            <wp:effectExtent l="0" t="0" r="3810" b="0"/>
+            <wp:docPr id="1193813137" name="Picture 1" descr="A diagram of a flowchart&#10;&#10;Description automatically generated"/>
             <wp:cNvGraphicFramePr>
               <a:graphicFrameLocks xmlns:a="http://schemas.openxmlformats.org/drawingml/2006/main" noChangeAspect="1"/>
             </wp:cNvGraphicFramePr>
@@ -325,7 +346,7 @@
               <a:graphicData uri="http://schemas.openxmlformats.org/drawingml/2006/picture">
                 <pic:pic xmlns:pic="http://schemas.openxmlformats.org/drawingml/2006/picture">
                   <pic:nvPicPr>
-                    <pic:cNvPr id="610320382" name="Picture 1" descr="A diagram of a flowchart&#10;&#10;Description automatically generated with low confidence"/>
+                    <pic:cNvPr id="1193813137" name="Picture 1" descr="A diagram of a flowchart&#10;&#10;Description automatically generated"/>
                     <pic:cNvPicPr/>
                   </pic:nvPicPr>
                   <pic:blipFill>
@@ -337,7 +358,7 @@
                   <pic:spPr>
                     <a:xfrm>
                       <a:off x="0" y="0"/>
-                      <a:ext cx="5760720" cy="5074920"/>
+                      <a:ext cx="2306677" cy="4509293"/>
                     </a:xfrm>
                     <a:prstGeom prst="rect">
                       <a:avLst/>

</xml_diff>